<commit_message>
Leader board updates and meeting mins
</commit_message>
<xml_diff>
--- a/Minute Meetings/week9.docx
+++ b/Minute Meetings/week9.docx
@@ -1564,6 +1564,145 @@
         <w:t>STARL examples</w:t>
       </w:r>
     </w:p>
+    <w:p>
+      <w:pPr>
+        <w:pStyle w:val="Title"/>
+      </w:pPr>
+      <w:r>
+        <w:t xml:space="preserve">Monday </w:t>
+      </w:r>
+      <w:r>
+        <w:t>28/03 02:30pm</w:t>
+      </w:r>
+    </w:p>
+    <w:p>
+      <w:pPr>
+        <w:pStyle w:val="Heading1"/>
+      </w:pPr>
+      <w:r>
+        <w:t>Attendees: Calum, Chris, Sergio, Mab, Andreea &amp; Robert</w:t>
+      </w:r>
+    </w:p>
+    <w:p>
+      <w:r>
+        <w:t>Pm meeting:</w:t>
+      </w:r>
+    </w:p>
+    <w:p>
+      <w:pPr>
+        <w:pStyle w:val="ListParagraph"/>
+        <w:numPr>
+          <w:ilvl w:val="0"/>
+          <w:numId w:val="2"/>
+        </w:numPr>
+      </w:pPr>
+      <w:r>
+        <w:t>No timeslot yet for presentation</w:t>
+      </w:r>
+    </w:p>
+    <w:p>
+      <w:pPr>
+        <w:pStyle w:val="ListParagraph"/>
+        <w:numPr>
+          <w:ilvl w:val="0"/>
+          <w:numId w:val="2"/>
+        </w:numPr>
+      </w:pPr>
+      <w:r>
+        <w:t xml:space="preserve">Seminar for </w:t>
+      </w:r>
+      <w:r>
+        <w:t>STARL next week</w:t>
+      </w:r>
+    </w:p>
+    <w:p>
+      <w:pPr>
+        <w:pStyle w:val="ListParagraph"/>
+        <w:numPr>
+          <w:ilvl w:val="0"/>
+          <w:numId w:val="2"/>
+        </w:numPr>
+      </w:pPr>
+      <w:r>
+        <w:t xml:space="preserve">One more lecture next </w:t>
+      </w:r>
+      <w:r>
+        <w:t>M</w:t>
+      </w:r>
+      <w:r>
+        <w:t>on</w:t>
+      </w:r>
+      <w:r>
+        <w:t>day</w:t>
+      </w:r>
+    </w:p>
+    <w:p>
+      <w:r>
+        <w:t xml:space="preserve">Group Meeting </w:t>
+      </w:r>
+      <w:r>
+        <w:t>N</w:t>
+      </w:r>
+      <w:r>
+        <w:t>otes:</w:t>
+      </w:r>
+    </w:p>
+    <w:p>
+      <w:pPr>
+        <w:pStyle w:val="ListParagraph"/>
+        <w:numPr>
+          <w:ilvl w:val="0"/>
+          <w:numId w:val="2"/>
+        </w:numPr>
+      </w:pPr>
+      <w:r>
+        <w:t xml:space="preserve">Calum </w:t>
+      </w:r>
+      <w:r>
+        <w:t xml:space="preserve">&amp; Sergio </w:t>
+      </w:r>
+      <w:r>
+        <w:t>started implementing questions</w:t>
+      </w:r>
+    </w:p>
+    <w:p>
+      <w:pPr>
+        <w:pStyle w:val="ListParagraph"/>
+        <w:numPr>
+          <w:ilvl w:val="0"/>
+          <w:numId w:val="2"/>
+        </w:numPr>
+      </w:pPr>
+      <w:r>
+        <w:t xml:space="preserve">About page content created </w:t>
+      </w:r>
+    </w:p>
+    <w:p>
+      <w:pPr>
+        <w:pStyle w:val="ListParagraph"/>
+        <w:numPr>
+          <w:ilvl w:val="0"/>
+          <w:numId w:val="2"/>
+        </w:numPr>
+      </w:pPr>
+      <w:r>
+        <w:t xml:space="preserve">Fixing next buttons </w:t>
+      </w:r>
+    </w:p>
+    <w:p>
+      <w:pPr>
+        <w:pStyle w:val="ListParagraph"/>
+        <w:numPr>
+          <w:ilvl w:val="0"/>
+          <w:numId w:val="2"/>
+        </w:numPr>
+      </w:pPr>
+      <w:r>
+        <w:lastRenderedPageBreak/>
+        <w:t>Leader board page not updating in real time (need to refresh)</w:t>
+      </w:r>
+    </w:p>
+    <w:p/>
     <w:sectPr>
       <w:pgSz w:w="11906" w:h="16838"/>
       <w:pgMar w:top="1440" w:right="1440" w:bottom="1440" w:left="1440" w:header="708" w:footer="708" w:gutter="0"/>

</xml_diff>

<commit_message>
Semi working leader board
styling needs fixed and need to find a way to save the data and then organize score so highest score is at top. Validation needs to be put in so 2 of same username doesn't appear
</commit_message>
<xml_diff>
--- a/Minute Meetings/week9.docx
+++ b/Minute Meetings/week9.docx
@@ -1702,6 +1702,131 @@
         <w:t>Leader board page not updating in real time (need to refresh)</w:t>
       </w:r>
     </w:p>
+    <w:p>
+      <w:pPr>
+        <w:pStyle w:val="Title"/>
+      </w:pPr>
+      <w:r>
+        <w:t>Thursday 31/03</w:t>
+      </w:r>
+      <w:r>
+        <w:t xml:space="preserve"> 02:20pm</w:t>
+      </w:r>
+    </w:p>
+    <w:p>
+      <w:pPr>
+        <w:pStyle w:val="Heading1"/>
+      </w:pPr>
+      <w:r>
+        <w:t>Attendees: Mab, Andre</w:t>
+      </w:r>
+      <w:r>
+        <w:t xml:space="preserve">ea, Chris, </w:t>
+      </w:r>
+      <w:r>
+        <w:t xml:space="preserve">Robert, Sergio &amp; </w:t>
+      </w:r>
+    </w:p>
+    <w:p>
+      <w:pPr>
+        <w:pStyle w:val="ListParagraph"/>
+        <w:numPr>
+          <w:ilvl w:val="0"/>
+          <w:numId w:val="2"/>
+        </w:numPr>
+      </w:pPr>
+      <w:r>
+        <w:t>(Mab)</w:t>
+      </w:r>
+      <w:r>
+        <w:t>L</w:t>
+      </w:r>
+      <w:r>
+        <w:t>ead</w:t>
+      </w:r>
+      <w:r>
+        <w:t xml:space="preserve">er board separate page not working as </w:t>
+      </w:r>
+      <w:r>
+        <w:t>cannot send data to another domain</w:t>
+      </w:r>
+    </w:p>
+    <w:p>
+      <w:pPr>
+        <w:pStyle w:val="ListParagraph"/>
+        <w:numPr>
+          <w:ilvl w:val="0"/>
+          <w:numId w:val="2"/>
+        </w:numPr>
+      </w:pPr>
+      <w:r>
+        <w:t>(Chris)Can’t randomise without losing submit, next and previous buttons</w:t>
+      </w:r>
+    </w:p>
+    <w:p>
+      <w:pPr>
+        <w:pStyle w:val="ListParagraph"/>
+        <w:numPr>
+          <w:ilvl w:val="0"/>
+          <w:numId w:val="2"/>
+        </w:numPr>
+      </w:pPr>
+      <w:r>
+        <w:t xml:space="preserve">(Sergio)Presentation to Jawad, he is happy with progress </w:t>
+      </w:r>
+    </w:p>
+    <w:p>
+      <w:pPr>
+        <w:pStyle w:val="ListParagraph"/>
+        <w:numPr>
+          <w:ilvl w:val="0"/>
+          <w:numId w:val="2"/>
+        </w:numPr>
+      </w:pPr>
+      <w:r>
+        <w:t>STARL not marked yet</w:t>
+      </w:r>
+    </w:p>
+    <w:p>
+      <w:pPr>
+        <w:pStyle w:val="ListParagraph"/>
+        <w:numPr>
+          <w:ilvl w:val="0"/>
+          <w:numId w:val="2"/>
+        </w:numPr>
+      </w:pPr>
+      <w:r>
+        <w:t>Next and Back buttons working (Andreea)</w:t>
+      </w:r>
+    </w:p>
+    <w:p>
+      <w:pPr>
+        <w:pStyle w:val="ListParagraph"/>
+        <w:numPr>
+          <w:ilvl w:val="0"/>
+          <w:numId w:val="2"/>
+        </w:numPr>
+      </w:pPr>
+      <w:r>
+        <w:t>Possibly add leader board as part of questions page</w:t>
+      </w:r>
+    </w:p>
+    <w:p>
+      <w:pPr>
+        <w:pStyle w:val="ListParagraph"/>
+        <w:numPr>
+          <w:ilvl w:val="0"/>
+          <w:numId w:val="2"/>
+        </w:numPr>
+      </w:pPr>
+      <w:r>
+        <w:t>Need to start commenting out code</w:t>
+      </w:r>
+      <w:r>
+        <w:t xml:space="preserve"> (all of it including authors, versions etc)</w:t>
+      </w:r>
+    </w:p>
+    <w:p/>
     <w:p/>
     <w:sectPr>
       <w:pgSz w:w="11906" w:h="16838"/>

</xml_diff>